<commit_message>
Writing a new article for April 7th 2025
</commit_message>
<xml_diff>
--- a/Articles/2025/1-Blender-Continued/2-Edit-Mode/1-The-Menus/1-The-Tools-Menu/7-Poly-Build-Tool/The Poly Build Tool.docx
+++ b/Articles/2025/1-Blender-Continued/2-Edit-Mode/1-The-Menus/1-The-Tools-Menu/7-Poly-Build-Tool/The Poly Build Tool.docx
@@ -10,25 +10,1041 @@
         <w:t>The Poly Build Tool</w:t>
       </w:r>
     </w:p>
+    <w:sdt>
+      <w:sdtPr>
+        <w:id w:val="-15085992"/>
+        <w:docPartObj>
+          <w:docPartGallery w:val="Table of Contents"/>
+          <w:docPartUnique/>
+        </w:docPartObj>
+      </w:sdtPr>
+      <w:sdtEndPr>
+        <w:rPr>
+          <w:rFonts w:asciiTheme="minorHAnsi" w:eastAsiaTheme="minorHAnsi" w:hAnsiTheme="minorHAnsi" w:cstheme="minorBidi"/>
+          <w:b/>
+          <w:bCs/>
+          <w:noProof/>
+          <w:color w:val="auto"/>
+          <w:sz w:val="22"/>
+          <w:szCs w:val="22"/>
+        </w:rPr>
+      </w:sdtEndPr>
+      <w:sdtContent>
+        <w:p>
+          <w:pPr>
+            <w:pStyle w:val="TOCHeading"/>
+          </w:pPr>
+          <w:r>
+            <w:t>Contents</w:t>
+          </w:r>
+        </w:p>
+        <w:p>
+          <w:pPr>
+            <w:pStyle w:val="TOC1"/>
+            <w:tabs>
+              <w:tab w:val="right" w:leader="dot" w:pos="9350"/>
+            </w:tabs>
+            <w:rPr>
+              <w:noProof/>
+            </w:rPr>
+          </w:pPr>
+          <w:r>
+            <w:fldChar w:fldCharType="begin"/>
+          </w:r>
+          <w:r>
+            <w:instrText xml:space="preserve"> TOC \o "1-3" \h \z \u </w:instrText>
+          </w:r>
+          <w:r>
+            <w:fldChar w:fldCharType="separate"/>
+          </w:r>
+          <w:hyperlink w:anchor="_Toc188004365" w:history="1">
+            <w:r>
+              <w:rPr>
+                <w:rStyle w:val="Hyperlink"/>
+                <w:noProof/>
+              </w:rPr>
+              <w:t>What is the Poly Build Tool?</w:t>
+            </w:r>
+            <w:r>
+              <w:rPr>
+                <w:noProof/>
+                <w:webHidden/>
+              </w:rPr>
+              <w:tab/>
+            </w:r>
+            <w:r>
+              <w:rPr>
+                <w:noProof/>
+                <w:webHidden/>
+              </w:rPr>
+              <w:fldChar w:fldCharType="begin"/>
+            </w:r>
+            <w:r>
+              <w:rPr>
+                <w:noProof/>
+                <w:webHidden/>
+              </w:rPr>
+              <w:instrText xml:space="preserve"> PAGEREF _Toc188004365 \h </w:instrText>
+            </w:r>
+            <w:r>
+              <w:rPr>
+                <w:noProof/>
+                <w:webHidden/>
+              </w:rPr>
+            </w:r>
+            <w:r>
+              <w:rPr>
+                <w:noProof/>
+                <w:webHidden/>
+              </w:rPr>
+              <w:fldChar w:fldCharType="separate"/>
+            </w:r>
+            <w:r>
+              <w:rPr>
+                <w:noProof/>
+                <w:webHidden/>
+              </w:rPr>
+              <w:t>1</w:t>
+            </w:r>
+            <w:r>
+              <w:rPr>
+                <w:noProof/>
+                <w:webHidden/>
+              </w:rPr>
+              <w:fldChar w:fldCharType="end"/>
+            </w:r>
+          </w:hyperlink>
+        </w:p>
+        <w:p>
+          <w:pPr>
+            <w:pStyle w:val="TOC1"/>
+            <w:tabs>
+              <w:tab w:val="right" w:leader="dot" w:pos="9350"/>
+            </w:tabs>
+            <w:rPr>
+              <w:noProof/>
+            </w:rPr>
+          </w:pPr>
+          <w:hyperlink w:anchor="_Toc188004366" w:history="1">
+            <w:r>
+              <w:rPr>
+                <w:rStyle w:val="Hyperlink"/>
+                <w:noProof/>
+              </w:rPr>
+              <w:t>How to Create Topology with the Poly Build Tool</w:t>
+            </w:r>
+            <w:r>
+              <w:rPr>
+                <w:noProof/>
+                <w:webHidden/>
+              </w:rPr>
+              <w:tab/>
+            </w:r>
+            <w:r>
+              <w:rPr>
+                <w:noProof/>
+                <w:webHidden/>
+              </w:rPr>
+              <w:fldChar w:fldCharType="begin"/>
+            </w:r>
+            <w:r>
+              <w:rPr>
+                <w:noProof/>
+                <w:webHidden/>
+              </w:rPr>
+              <w:instrText xml:space="preserve"> PAGEREF _Toc188004366 \h </w:instrText>
+            </w:r>
+            <w:r>
+              <w:rPr>
+                <w:noProof/>
+                <w:webHidden/>
+              </w:rPr>
+            </w:r>
+            <w:r>
+              <w:rPr>
+                <w:noProof/>
+                <w:webHidden/>
+              </w:rPr>
+              <w:fldChar w:fldCharType="separate"/>
+            </w:r>
+            <w:r>
+              <w:rPr>
+                <w:noProof/>
+                <w:webHidden/>
+              </w:rPr>
+              <w:t>2</w:t>
+            </w:r>
+            <w:r>
+              <w:rPr>
+                <w:noProof/>
+                <w:webHidden/>
+              </w:rPr>
+              <w:fldChar w:fldCharType="end"/>
+            </w:r>
+          </w:hyperlink>
+        </w:p>
+        <w:p>
+          <w:pPr>
+            <w:pStyle w:val="TOC1"/>
+            <w:tabs>
+              <w:tab w:val="right" w:leader="dot" w:pos="9350"/>
+            </w:tabs>
+            <w:rPr>
+              <w:noProof/>
+            </w:rPr>
+          </w:pPr>
+          <w:hyperlink w:anchor="_Toc188004367" w:history="1">
+            <w:r>
+              <w:rPr>
+                <w:rStyle w:val="Hyperlink"/>
+                <w:noProof/>
+              </w:rPr>
+              <w:t>To Create a Vertex</w:t>
+            </w:r>
+            <w:r>
+              <w:rPr>
+                <w:noProof/>
+                <w:webHidden/>
+              </w:rPr>
+              <w:tab/>
+            </w:r>
+            <w:r>
+              <w:rPr>
+                <w:noProof/>
+                <w:webHidden/>
+              </w:rPr>
+              <w:fldChar w:fldCharType="begin"/>
+            </w:r>
+            <w:r>
+              <w:rPr>
+                <w:noProof/>
+                <w:webHidden/>
+              </w:rPr>
+              <w:instrText xml:space="preserve"> PAGEREF _Toc188004367 \h </w:instrText>
+            </w:r>
+            <w:r>
+              <w:rPr>
+                <w:noProof/>
+                <w:webHidden/>
+              </w:rPr>
+            </w:r>
+            <w:r>
+              <w:rPr>
+                <w:noProof/>
+                <w:webHidden/>
+              </w:rPr>
+              <w:fldChar w:fldCharType="separate"/>
+            </w:r>
+            <w:r>
+              <w:rPr>
+                <w:noProof/>
+                <w:webHidden/>
+              </w:rPr>
+              <w:t>3</w:t>
+            </w:r>
+            <w:r>
+              <w:rPr>
+                <w:noProof/>
+                <w:webHidden/>
+              </w:rPr>
+              <w:fldChar w:fldCharType="end"/>
+            </w:r>
+          </w:hyperlink>
+        </w:p>
+        <w:p>
+          <w:pPr>
+            <w:pStyle w:val="TOC1"/>
+            <w:tabs>
+              <w:tab w:val="right" w:leader="dot" w:pos="9350"/>
+            </w:tabs>
+            <w:rPr>
+              <w:noProof/>
+            </w:rPr>
+          </w:pPr>
+          <w:hyperlink w:anchor="_Toc188004368" w:history="1">
+            <w:r>
+              <w:rPr>
+                <w:rStyle w:val="Hyperlink"/>
+                <w:noProof/>
+              </w:rPr>
+              <w:t>The Create Quads Checkbox</w:t>
+            </w:r>
+            <w:r>
+              <w:rPr>
+                <w:noProof/>
+                <w:webHidden/>
+              </w:rPr>
+              <w:tab/>
+            </w:r>
+            <w:r>
+              <w:rPr>
+                <w:noProof/>
+                <w:webHidden/>
+              </w:rPr>
+              <w:fldChar w:fldCharType="begin"/>
+            </w:r>
+            <w:r>
+              <w:rPr>
+                <w:noProof/>
+                <w:webHidden/>
+              </w:rPr>
+              <w:instrText xml:space="preserve"> PAGEREF _Toc188004368 \h </w:instrText>
+            </w:r>
+            <w:r>
+              <w:rPr>
+                <w:noProof/>
+                <w:webHidden/>
+              </w:rPr>
+            </w:r>
+            <w:r>
+              <w:rPr>
+                <w:noProof/>
+                <w:webHidden/>
+              </w:rPr>
+              <w:fldChar w:fldCharType="separate"/>
+            </w:r>
+            <w:r>
+              <w:rPr>
+                <w:noProof/>
+                <w:webHidden/>
+              </w:rPr>
+              <w:t>6</w:t>
+            </w:r>
+            <w:r>
+              <w:rPr>
+                <w:noProof/>
+                <w:webHidden/>
+              </w:rPr>
+              <w:fldChar w:fldCharType="end"/>
+            </w:r>
+          </w:hyperlink>
+        </w:p>
+        <w:p>
+          <w:pPr>
+            <w:pStyle w:val="TOC1"/>
+            <w:tabs>
+              <w:tab w:val="right" w:leader="dot" w:pos="9350"/>
+            </w:tabs>
+            <w:rPr>
+              <w:noProof/>
+            </w:rPr>
+          </w:pPr>
+          <w:hyperlink w:anchor="_Toc188004369" w:history="1">
+            <w:r>
+              <w:rPr>
+                <w:rStyle w:val="Hyperlink"/>
+                <w:noProof/>
+              </w:rPr>
+              <w:t>Techniques for Building Mesh</w:t>
+            </w:r>
+            <w:r>
+              <w:rPr>
+                <w:noProof/>
+                <w:webHidden/>
+              </w:rPr>
+              <w:tab/>
+            </w:r>
+            <w:r>
+              <w:rPr>
+                <w:noProof/>
+                <w:webHidden/>
+              </w:rPr>
+              <w:fldChar w:fldCharType="begin"/>
+            </w:r>
+            <w:r>
+              <w:rPr>
+                <w:noProof/>
+                <w:webHidden/>
+              </w:rPr>
+              <w:instrText xml:space="preserve"> PAGEREF _Toc188004369 \h </w:instrText>
+            </w:r>
+            <w:r>
+              <w:rPr>
+                <w:noProof/>
+                <w:webHidden/>
+              </w:rPr>
+            </w:r>
+            <w:r>
+              <w:rPr>
+                <w:noProof/>
+                <w:webHidden/>
+              </w:rPr>
+              <w:fldChar w:fldCharType="separate"/>
+            </w:r>
+            <w:r>
+              <w:rPr>
+                <w:noProof/>
+                <w:webHidden/>
+              </w:rPr>
+              <w:t>7</w:t>
+            </w:r>
+            <w:r>
+              <w:rPr>
+                <w:noProof/>
+                <w:webHidden/>
+              </w:rPr>
+              <w:fldChar w:fldCharType="end"/>
+            </w:r>
+          </w:hyperlink>
+        </w:p>
+        <w:p>
+          <w:pPr>
+            <w:pStyle w:val="TOC1"/>
+            <w:tabs>
+              <w:tab w:val="right" w:leader="dot" w:pos="9350"/>
+            </w:tabs>
+            <w:rPr>
+              <w:noProof/>
+            </w:rPr>
+          </w:pPr>
+          <w:hyperlink w:anchor="_Toc188004370" w:history="1">
+            <w:r>
+              <w:rPr>
+                <w:rStyle w:val="Hyperlink"/>
+                <w:noProof/>
+              </w:rPr>
+              <w:t>Creating Quads from Edges</w:t>
+            </w:r>
+            <w:r>
+              <w:rPr>
+                <w:noProof/>
+                <w:webHidden/>
+              </w:rPr>
+              <w:tab/>
+            </w:r>
+            <w:r>
+              <w:rPr>
+                <w:noProof/>
+                <w:webHidden/>
+              </w:rPr>
+              <w:fldChar w:fldCharType="begin"/>
+            </w:r>
+            <w:r>
+              <w:rPr>
+                <w:noProof/>
+                <w:webHidden/>
+              </w:rPr>
+              <w:instrText xml:space="preserve"> PAGEREF _Toc188004370 \h </w:instrText>
+            </w:r>
+            <w:r>
+              <w:rPr>
+                <w:noProof/>
+                <w:webHidden/>
+              </w:rPr>
+            </w:r>
+            <w:r>
+              <w:rPr>
+                <w:noProof/>
+                <w:webHidden/>
+              </w:rPr>
+              <w:fldChar w:fldCharType="separate"/>
+            </w:r>
+            <w:r>
+              <w:rPr>
+                <w:noProof/>
+                <w:webHidden/>
+              </w:rPr>
+              <w:t>7</w:t>
+            </w:r>
+            <w:r>
+              <w:rPr>
+                <w:noProof/>
+                <w:webHidden/>
+              </w:rPr>
+              <w:fldChar w:fldCharType="end"/>
+            </w:r>
+          </w:hyperlink>
+        </w:p>
+        <w:p>
+          <w:pPr>
+            <w:pStyle w:val="TOC1"/>
+            <w:tabs>
+              <w:tab w:val="right" w:leader="dot" w:pos="9350"/>
+            </w:tabs>
+            <w:rPr>
+              <w:noProof/>
+            </w:rPr>
+          </w:pPr>
+          <w:hyperlink w:anchor="_Toc188004371" w:history="1">
+            <w:r>
+              <w:rPr>
+                <w:rStyle w:val="Hyperlink"/>
+                <w:noProof/>
+              </w:rPr>
+              <w:t>Creating Triangles Faces from Vertices</w:t>
+            </w:r>
+            <w:r>
+              <w:rPr>
+                <w:noProof/>
+                <w:webHidden/>
+              </w:rPr>
+              <w:tab/>
+            </w:r>
+            <w:r>
+              <w:rPr>
+                <w:noProof/>
+                <w:webHidden/>
+              </w:rPr>
+              <w:fldChar w:fldCharType="begin"/>
+            </w:r>
+            <w:r>
+              <w:rPr>
+                <w:noProof/>
+                <w:webHidden/>
+              </w:rPr>
+              <w:instrText xml:space="preserve"> PAGEREF _Toc188004371 \h </w:instrText>
+            </w:r>
+            <w:r>
+              <w:rPr>
+                <w:noProof/>
+                <w:webHidden/>
+              </w:rPr>
+            </w:r>
+            <w:r>
+              <w:rPr>
+                <w:noProof/>
+                <w:webHidden/>
+              </w:rPr>
+              <w:fldChar w:fldCharType="separate"/>
+            </w:r>
+            <w:r>
+              <w:rPr>
+                <w:noProof/>
+                <w:webHidden/>
+              </w:rPr>
+              <w:t>8</w:t>
+            </w:r>
+            <w:r>
+              <w:rPr>
+                <w:noProof/>
+                <w:webHidden/>
+              </w:rPr>
+              <w:fldChar w:fldCharType="end"/>
+            </w:r>
+          </w:hyperlink>
+        </w:p>
+        <w:p>
+          <w:pPr>
+            <w:pStyle w:val="TOC1"/>
+            <w:tabs>
+              <w:tab w:val="right" w:leader="dot" w:pos="9350"/>
+            </w:tabs>
+            <w:rPr>
+              <w:noProof/>
+            </w:rPr>
+          </w:pPr>
+          <w:hyperlink w:anchor="_Toc188004372" w:history="1">
+            <w:r>
+              <w:rPr>
+                <w:rStyle w:val="Hyperlink"/>
+                <w:noProof/>
+              </w:rPr>
+              <w:t>Using the X, Y, and Z Axis</w:t>
+            </w:r>
+            <w:r>
+              <w:rPr>
+                <w:noProof/>
+                <w:webHidden/>
+              </w:rPr>
+              <w:tab/>
+            </w:r>
+            <w:r>
+              <w:rPr>
+                <w:noProof/>
+                <w:webHidden/>
+              </w:rPr>
+              <w:fldChar w:fldCharType="begin"/>
+            </w:r>
+            <w:r>
+              <w:rPr>
+                <w:noProof/>
+                <w:webHidden/>
+              </w:rPr>
+              <w:instrText xml:space="preserve"> PAGEREF _Toc188004372 \h </w:instrText>
+            </w:r>
+            <w:r>
+              <w:rPr>
+                <w:noProof/>
+                <w:webHidden/>
+              </w:rPr>
+            </w:r>
+            <w:r>
+              <w:rPr>
+                <w:noProof/>
+                <w:webHidden/>
+              </w:rPr>
+              <w:fldChar w:fldCharType="separate"/>
+            </w:r>
+            <w:r>
+              <w:rPr>
+                <w:noProof/>
+                <w:webHidden/>
+              </w:rPr>
+              <w:t>11</w:t>
+            </w:r>
+            <w:r>
+              <w:rPr>
+                <w:noProof/>
+                <w:webHidden/>
+              </w:rPr>
+              <w:fldChar w:fldCharType="end"/>
+            </w:r>
+          </w:hyperlink>
+        </w:p>
+        <w:p>
+          <w:pPr>
+            <w:pStyle w:val="TOC1"/>
+            <w:tabs>
+              <w:tab w:val="right" w:leader="dot" w:pos="9350"/>
+            </w:tabs>
+            <w:rPr>
+              <w:noProof/>
+            </w:rPr>
+          </w:pPr>
+          <w:hyperlink w:anchor="_Toc188004373" w:history="1">
+            <w:r>
+              <w:rPr>
+                <w:rStyle w:val="Hyperlink"/>
+                <w:noProof/>
+              </w:rPr>
+              <w:t>Snapping</w:t>
+            </w:r>
+            <w:r>
+              <w:rPr>
+                <w:noProof/>
+                <w:webHidden/>
+              </w:rPr>
+              <w:tab/>
+            </w:r>
+            <w:r>
+              <w:rPr>
+                <w:noProof/>
+                <w:webHidden/>
+              </w:rPr>
+              <w:fldChar w:fldCharType="begin"/>
+            </w:r>
+            <w:r>
+              <w:rPr>
+                <w:noProof/>
+                <w:webHidden/>
+              </w:rPr>
+              <w:instrText xml:space="preserve"> PAGEREF _Toc188004373 \h </w:instrText>
+            </w:r>
+            <w:r>
+              <w:rPr>
+                <w:noProof/>
+                <w:webHidden/>
+              </w:rPr>
+            </w:r>
+            <w:r>
+              <w:rPr>
+                <w:noProof/>
+                <w:webHidden/>
+              </w:rPr>
+              <w:fldChar w:fldCharType="separate"/>
+            </w:r>
+            <w:r>
+              <w:rPr>
+                <w:noProof/>
+                <w:webHidden/>
+              </w:rPr>
+              <w:t>13</w:t>
+            </w:r>
+            <w:r>
+              <w:rPr>
+                <w:noProof/>
+                <w:webHidden/>
+              </w:rPr>
+              <w:fldChar w:fldCharType="end"/>
+            </w:r>
+          </w:hyperlink>
+        </w:p>
+        <w:p>
+          <w:pPr>
+            <w:pStyle w:val="TOC1"/>
+            <w:tabs>
+              <w:tab w:val="right" w:leader="dot" w:pos="9350"/>
+            </w:tabs>
+            <w:rPr>
+              <w:noProof/>
+            </w:rPr>
+          </w:pPr>
+          <w:hyperlink w:anchor="_Toc188004374" w:history="1">
+            <w:r>
+              <w:rPr>
+                <w:rStyle w:val="Hyperlink"/>
+                <w:noProof/>
+              </w:rPr>
+              <w:t>To Delete a Vertex or Edge</w:t>
+            </w:r>
+            <w:r>
+              <w:rPr>
+                <w:noProof/>
+                <w:webHidden/>
+              </w:rPr>
+              <w:tab/>
+            </w:r>
+            <w:r>
+              <w:rPr>
+                <w:noProof/>
+                <w:webHidden/>
+              </w:rPr>
+              <w:fldChar w:fldCharType="begin"/>
+            </w:r>
+            <w:r>
+              <w:rPr>
+                <w:noProof/>
+                <w:webHidden/>
+              </w:rPr>
+              <w:instrText xml:space="preserve"> PAGEREF _Toc188004374 \h </w:instrText>
+            </w:r>
+            <w:r>
+              <w:rPr>
+                <w:noProof/>
+                <w:webHidden/>
+              </w:rPr>
+            </w:r>
+            <w:r>
+              <w:rPr>
+                <w:noProof/>
+                <w:webHidden/>
+              </w:rPr>
+              <w:fldChar w:fldCharType="separate"/>
+            </w:r>
+            <w:r>
+              <w:rPr>
+                <w:noProof/>
+                <w:webHidden/>
+              </w:rPr>
+              <w:t>13</w:t>
+            </w:r>
+            <w:r>
+              <w:rPr>
+                <w:noProof/>
+                <w:webHidden/>
+              </w:rPr>
+              <w:fldChar w:fldCharType="end"/>
+            </w:r>
+          </w:hyperlink>
+        </w:p>
+        <w:p>
+          <w:pPr>
+            <w:pStyle w:val="TOC1"/>
+            <w:tabs>
+              <w:tab w:val="right" w:leader="dot" w:pos="9350"/>
+            </w:tabs>
+            <w:rPr>
+              <w:noProof/>
+            </w:rPr>
+          </w:pPr>
+          <w:hyperlink w:anchor="_Toc188004375" w:history="1">
+            <w:r>
+              <w:rPr>
+                <w:rStyle w:val="Hyperlink"/>
+                <w:noProof/>
+              </w:rPr>
+              <w:t>Automatic Merging for Vertices</w:t>
+            </w:r>
+            <w:r>
+              <w:rPr>
+                <w:noProof/>
+                <w:webHidden/>
+              </w:rPr>
+              <w:tab/>
+            </w:r>
+            <w:r>
+              <w:rPr>
+                <w:noProof/>
+                <w:webHidden/>
+              </w:rPr>
+              <w:fldChar w:fldCharType="begin"/>
+            </w:r>
+            <w:r>
+              <w:rPr>
+                <w:noProof/>
+                <w:webHidden/>
+              </w:rPr>
+              <w:instrText xml:space="preserve"> PAGEREF _Toc188004375 \h </w:instrText>
+            </w:r>
+            <w:r>
+              <w:rPr>
+                <w:noProof/>
+                <w:webHidden/>
+              </w:rPr>
+            </w:r>
+            <w:r>
+              <w:rPr>
+                <w:noProof/>
+                <w:webHidden/>
+              </w:rPr>
+              <w:fldChar w:fldCharType="separate"/>
+            </w:r>
+            <w:r>
+              <w:rPr>
+                <w:noProof/>
+                <w:webHidden/>
+              </w:rPr>
+              <w:t>14</w:t>
+            </w:r>
+            <w:r>
+              <w:rPr>
+                <w:noProof/>
+                <w:webHidden/>
+              </w:rPr>
+              <w:fldChar w:fldCharType="end"/>
+            </w:r>
+          </w:hyperlink>
+        </w:p>
+        <w:p>
+          <w:pPr>
+            <w:pStyle w:val="TOC1"/>
+            <w:tabs>
+              <w:tab w:val="right" w:leader="dot" w:pos="9350"/>
+            </w:tabs>
+            <w:rPr>
+              <w:noProof/>
+            </w:rPr>
+          </w:pPr>
+          <w:hyperlink w:anchor="_Toc188004376" w:history="1">
+            <w:r>
+              <w:rPr>
+                <w:rStyle w:val="Hyperlink"/>
+                <w:noProof/>
+              </w:rPr>
+              <w:t>Clean Up</w:t>
+            </w:r>
+            <w:r>
+              <w:rPr>
+                <w:noProof/>
+                <w:webHidden/>
+              </w:rPr>
+              <w:tab/>
+            </w:r>
+            <w:r>
+              <w:rPr>
+                <w:noProof/>
+                <w:webHidden/>
+              </w:rPr>
+              <w:fldChar w:fldCharType="begin"/>
+            </w:r>
+            <w:r>
+              <w:rPr>
+                <w:noProof/>
+                <w:webHidden/>
+              </w:rPr>
+              <w:instrText xml:space="preserve"> PAGEREF _Toc188004376 \h </w:instrText>
+            </w:r>
+            <w:r>
+              <w:rPr>
+                <w:noProof/>
+                <w:webHidden/>
+              </w:rPr>
+            </w:r>
+            <w:r>
+              <w:rPr>
+                <w:noProof/>
+                <w:webHidden/>
+              </w:rPr>
+              <w:fldChar w:fldCharType="separate"/>
+            </w:r>
+            <w:r>
+              <w:rPr>
+                <w:noProof/>
+                <w:webHidden/>
+              </w:rPr>
+              <w:t>16</w:t>
+            </w:r>
+            <w:r>
+              <w:rPr>
+                <w:noProof/>
+                <w:webHidden/>
+              </w:rPr>
+              <w:fldChar w:fldCharType="end"/>
+            </w:r>
+          </w:hyperlink>
+        </w:p>
+        <w:p>
+          <w:pPr>
+            <w:pStyle w:val="TOC1"/>
+            <w:tabs>
+              <w:tab w:val="right" w:leader="dot" w:pos="9350"/>
+            </w:tabs>
+            <w:rPr>
+              <w:noProof/>
+            </w:rPr>
+          </w:pPr>
+          <w:hyperlink w:anchor="_Toc188004377" w:history="1">
+            <w:r>
+              <w:rPr>
+                <w:rStyle w:val="Hyperlink"/>
+                <w:noProof/>
+              </w:rPr>
+              <w:t>Retopology</w:t>
+            </w:r>
+            <w:r>
+              <w:rPr>
+                <w:noProof/>
+                <w:webHidden/>
+              </w:rPr>
+              <w:tab/>
+            </w:r>
+            <w:r>
+              <w:rPr>
+                <w:noProof/>
+                <w:webHidden/>
+              </w:rPr>
+              <w:fldChar w:fldCharType="begin"/>
+            </w:r>
+            <w:r>
+              <w:rPr>
+                <w:noProof/>
+                <w:webHidden/>
+              </w:rPr>
+              <w:instrText xml:space="preserve"> PAGEREF _Toc188004377 \h </w:instrText>
+            </w:r>
+            <w:r>
+              <w:rPr>
+                <w:noProof/>
+                <w:webHidden/>
+              </w:rPr>
+            </w:r>
+            <w:r>
+              <w:rPr>
+                <w:noProof/>
+                <w:webHidden/>
+              </w:rPr>
+              <w:fldChar w:fldCharType="separate"/>
+            </w:r>
+            <w:r>
+              <w:rPr>
+                <w:noProof/>
+                <w:webHidden/>
+              </w:rPr>
+              <w:t>17</w:t>
+            </w:r>
+            <w:r>
+              <w:rPr>
+                <w:noProof/>
+                <w:webHidden/>
+              </w:rPr>
+              <w:fldChar w:fldCharType="end"/>
+            </w:r>
+          </w:hyperlink>
+        </w:p>
+        <w:p>
+          <w:r>
+            <w:rPr>
+              <w:b/>
+              <w:bCs/>
+              <w:noProof/>
+            </w:rPr>
+            <w:fldChar w:fldCharType="end"/>
+          </w:r>
+        </w:p>
+      </w:sdtContent>
+    </w:sdt>
+    <w:p>
+      <w:r>
+        <w:rPr>
+          <w:noProof/>
+        </w:rPr>
+        <w:drawing>
+          <wp:inline distT="0" distB="0" distL="0" distR="0" wp14:anchorId="52561324" wp14:editId="4828EA4C">
+            <wp:extent cx="2571750" cy="2295525"/>
+            <wp:effectExtent l="0" t="0" r="0" b="9525"/>
+            <wp:docPr id="1524108592" name="Picture 3"/>
+            <wp:cNvGraphicFramePr>
+              <a:graphicFrameLocks xmlns:a="http://schemas.openxmlformats.org/drawingml/2006/main" noChangeAspect="1"/>
+            </wp:cNvGraphicFramePr>
+            <a:graphic xmlns:a="http://schemas.openxmlformats.org/drawingml/2006/main">
+              <a:graphicData uri="http://schemas.openxmlformats.org/drawingml/2006/picture">
+                <pic:pic xmlns:pic="http://schemas.openxmlformats.org/drawingml/2006/picture">
+                  <pic:nvPicPr>
+                    <pic:cNvPr id="0" name="Picture 1"/>
+                    <pic:cNvPicPr>
+                      <a:picLocks noChangeAspect="1" noChangeArrowheads="1"/>
+                    </pic:cNvPicPr>
+                  </pic:nvPicPr>
+                  <pic:blipFill>
+                    <a:blip r:embed="rId8">
+                      <a:extLst>
+                        <a:ext uri="{28A0092B-C50C-407E-A947-70E740481C1C}">
+                          <a14:useLocalDpi xmlns:a14="http://schemas.microsoft.com/office/drawing/2010/main" val="0"/>
+                        </a:ext>
+                      </a:extLst>
+                    </a:blip>
+                    <a:srcRect/>
+                    <a:stretch>
+                      <a:fillRect/>
+                    </a:stretch>
+                  </pic:blipFill>
+                  <pic:spPr bwMode="auto">
+                    <a:xfrm>
+                      <a:off x="0" y="0"/>
+                      <a:ext cx="2571750" cy="2295525"/>
+                    </a:xfrm>
+                    <a:prstGeom prst="rect">
+                      <a:avLst/>
+                    </a:prstGeom>
+                    <a:noFill/>
+                    <a:ln>
+                      <a:noFill/>
+                    </a:ln>
+                  </pic:spPr>
+                </pic:pic>
+              </a:graphicData>
+            </a:graphic>
+          </wp:inline>
+        </w:drawing>
+      </w:r>
+    </w:p>
     <w:p>
       <w:pPr>
         <w:pStyle w:val="Heading1"/>
       </w:pPr>
+      <w:bookmarkStart w:id="0" w:name="_Toc188004365"/>
       <w:r>
         <w:t>What is the Poly Build Tool?</w:t>
       </w:r>
-    </w:p>
-    <w:p>
-      <w:r>
-        <w:t xml:space="preserve">The poly build tool, takes a bit of practice to get the hang of. You can create new topology by using this tool; </w:t>
-      </w:r>
-      <w:proofErr w:type="gramStart"/>
-      <w:r>
-        <w:t>but,</w:t>
-      </w:r>
-      <w:proofErr w:type="gramEnd"/>
-      <w:r>
-        <w:t xml:space="preserve"> what it is mostly used for is retopology. You can use a few different controls to accomplish different thing.</w:t>
+      <w:bookmarkEnd w:id="0"/>
+    </w:p>
+    <w:p>
+      <w:r>
+        <w:t xml:space="preserve">The poly build tool, takes a bit of practice to get the hang of. </w:t>
+      </w:r>
+      <w:r>
+        <w:t>But y</w:t>
+      </w:r>
+      <w:r>
+        <w:t xml:space="preserve">ou can create new topology by using this tool; </w:t>
+      </w:r>
+      <w:r>
+        <w:t>although actually</w:t>
+      </w:r>
+      <w:r>
+        <w:t xml:space="preserve">, what it is mostly used for is </w:t>
+      </w:r>
+      <w:r>
+        <w:rPr>
+          <w:rStyle w:val="BlueBoldenChar"/>
+          <w:rFonts w:eastAsiaTheme="minorHAnsi"/>
+        </w:rPr>
+        <w:t>retopology</w:t>
+      </w:r>
+      <w:r>
+        <w:t xml:space="preserve">. </w:t>
+      </w:r>
+      <w:r>
+        <w:t>This tool does combine a few of the other Edit tool box tools,</w:t>
+      </w:r>
+      <w:r>
+        <w:t xml:space="preserve"> to </w:t>
+      </w:r>
+      <w:r>
+        <w:t>enable you to preform different tasks more efficiently</w:t>
+      </w:r>
+      <w:r>
+        <w:t>.</w:t>
       </w:r>
     </w:p>
     <w:p>
@@ -37,13 +1053,14 @@
           <w:b/>
           <w:bCs/>
         </w:rPr>
+        <w:lastRenderedPageBreak/>
         <w:t>You can create a quad:</w:t>
       </w:r>
       <w:r>
-        <w:t xml:space="preserve"> If you create a new triangle that shares an edge with an existing </w:t>
-      </w:r>
-      <w:r>
-        <w:t>edge, Blender will automatically dissolve the inner edge leaving you left with a quad.</w:t>
+        <w:t xml:space="preserve"> </w:t>
+      </w:r>
+      <w:r>
+        <w:t>If you simply tug on one of the blue edges with your mouse, you will find that the tools turns into  this weird type of extrude tool, and you are actually creating new topology and creating, easily a quad.</w:t>
       </w:r>
     </w:p>
     <w:p>
@@ -52,22 +1069,74 @@
           <w:b/>
           <w:bCs/>
         </w:rPr>
-        <w:t>To Create New Topology:</w:t>
-      </w:r>
-      <w:r>
-        <w:t xml:space="preserve"> You must hold down the ctrl key with the left mouse button, when you click on the viewport in order to create a new vertex.</w:t>
-      </w:r>
-    </w:p>
-    <w:p>
+        <w:t xml:space="preserve">To Create New </w:t>
+      </w:r>
       <w:r>
         <w:rPr>
           <w:b/>
           <w:bCs/>
         </w:rPr>
+        <w:t xml:space="preserve">Triangular </w:t>
+      </w:r>
+      <w:r>
+        <w:rPr>
+          <w:b/>
+          <w:bCs/>
+        </w:rPr>
+        <w:t>Topology:</w:t>
+      </w:r>
+      <w:r>
+        <w:t xml:space="preserve"> </w:t>
+      </w:r>
+      <w:r>
+        <w:t xml:space="preserve">If you want to create a triangle, this would take an extra step. Because instead of using an edge you are using a vertex, and this vertex needs to be created first. Normally it is created in the center of an existing edge. So, in order to create this vertex, you need to hold down the </w:t>
+      </w:r>
+      <w:r>
+        <w:rPr>
+          <w:rStyle w:val="BlueBoldenChar"/>
+          <w:rFonts w:eastAsiaTheme="minorHAnsi"/>
+        </w:rPr>
+        <w:t>ctrl key</w:t>
+      </w:r>
+      <w:r>
+        <w:t xml:space="preserve"> and then pull out with the mouse, as with the quad all you were doing was to just drag out the edge </w:t>
+      </w:r>
+      <w:r>
+        <w:t xml:space="preserve">(without the ctrl key) </w:t>
+      </w:r>
+      <w:r>
+        <w:t>and it created new extruded territory</w:t>
+      </w:r>
+      <w:r>
+        <w:t>.</w:t>
+      </w:r>
+    </w:p>
+    <w:p>
+      <w:r>
+        <w:rPr>
+          <w:b/>
+          <w:bCs/>
+        </w:rPr>
         <w:t>To Delete Geometry:</w:t>
       </w:r>
       <w:r>
-        <w:t xml:space="preserve"> You can hold down the shift key, in place of the ctrl key with the left mouse button if you are trying to delete topology. This will either dissolves the vertex or/and delete the face under the mouse cursor. When you hold the shift key, the intended target will be highlighted in red.</w:t>
+        <w:t xml:space="preserve"> You can hold down the </w:t>
+      </w:r>
+      <w:r>
+        <w:rPr>
+          <w:rStyle w:val="BlueBoldenChar"/>
+          <w:rFonts w:eastAsiaTheme="minorHAnsi"/>
+        </w:rPr>
+        <w:t xml:space="preserve">shift </w:t>
+      </w:r>
+      <w:r>
+        <w:t>key, in place of the ctrl key with the left mouse button if you are trying to delete topology. This will either dissolves the vertex or/and delete the face under the mouse cursor. When you hold the shift key, the intended target will be highlighted in red</w:t>
+      </w:r>
+      <w:r>
+        <w:t>, indicating to you that you are about to delete something</w:t>
+      </w:r>
+      <w:r>
+        <w:t>.</w:t>
       </w:r>
     </w:p>
     <w:p>
@@ -98,9 +1167,11 @@
       <w:pPr>
         <w:pStyle w:val="Heading1"/>
       </w:pPr>
+      <w:bookmarkStart w:id="1" w:name="_Toc188004366"/>
       <w:r>
         <w:t>How to Create Topology with the Poly Build Tool</w:t>
       </w:r>
+      <w:bookmarkEnd w:id="1"/>
     </w:p>
     <w:p>
       <w:r>
@@ -158,7 +1229,7 @@
                     <pic:cNvPicPr/>
                   </pic:nvPicPr>
                   <pic:blipFill>
-                    <a:blip r:embed="rId7"/>
+                    <a:blip r:embed="rId9"/>
                     <a:stretch>
                       <a:fillRect/>
                     </a:stretch>
@@ -181,24 +1252,24 @@
     </w:p>
     <w:p>
       <w:r>
+        <w:t xml:space="preserve">Now </w:t>
+      </w:r>
+      <w:r>
+        <w:rPr>
+          <w:rStyle w:val="BoldRedChar"/>
+        </w:rPr>
+        <w:t>Delete</w:t>
+      </w:r>
+      <w:r>
+        <w:t xml:space="preserve"> the Cube. We want the viewport to start up empty.</w:t>
+      </w:r>
+    </w:p>
+    <w:p>
+      <w:r>
+        <w:rPr>
+          <w:noProof/>
+        </w:rPr>
         <w:lastRenderedPageBreak/>
-        <w:t xml:space="preserve">Now </w:t>
-      </w:r>
-      <w:r>
-        <w:rPr>
-          <w:rStyle w:val="BoldRedChar"/>
-        </w:rPr>
-        <w:t>Delete</w:t>
-      </w:r>
-      <w:r>
-        <w:t xml:space="preserve"> the Cube. We want the viewport to start up empty.</w:t>
-      </w:r>
-    </w:p>
-    <w:p>
-      <w:r>
-        <w:rPr>
-          <w:noProof/>
-        </w:rPr>
         <w:drawing>
           <wp:inline distT="0" distB="0" distL="0" distR="0" wp14:anchorId="2AAFA157" wp14:editId="734391EE">
             <wp:extent cx="4638675" cy="2992342"/>
@@ -215,7 +1286,7 @@
                     <pic:cNvPicPr/>
                   </pic:nvPicPr>
                   <pic:blipFill>
-                    <a:blip r:embed="rId8"/>
+                    <a:blip r:embed="rId10"/>
                     <a:stretch>
                       <a:fillRect/>
                     </a:stretch>
@@ -273,7 +1344,7 @@
                     <pic:cNvPicPr/>
                   </pic:nvPicPr>
                   <pic:blipFill>
-                    <a:blip r:embed="rId9"/>
+                    <a:blip r:embed="rId11"/>
                     <a:stretch>
                       <a:fillRect/>
                     </a:stretch>
@@ -331,7 +1402,7 @@
                     <pic:cNvPicPr/>
                   </pic:nvPicPr>
                   <pic:blipFill>
-                    <a:blip r:embed="rId10"/>
+                    <a:blip r:embed="rId12"/>
                     <a:stretch>
                       <a:fillRect/>
                     </a:stretch>
@@ -356,9 +1427,11 @@
       <w:pPr>
         <w:pStyle w:val="Heading1"/>
       </w:pPr>
+      <w:bookmarkStart w:id="2" w:name="_Toc188004367"/>
       <w:r>
         <w:t>To Create a Vertex</w:t>
       </w:r>
+      <w:bookmarkEnd w:id="2"/>
     </w:p>
     <w:p>
       <w:r>
@@ -410,7 +1483,7 @@
                     <pic:cNvPicPr/>
                   </pic:nvPicPr>
                   <pic:blipFill>
-                    <a:blip r:embed="rId11"/>
+                    <a:blip r:embed="rId13"/>
                     <a:stretch>
                       <a:fillRect/>
                     </a:stretch>
@@ -443,7 +1516,13 @@
         <w:t>3</w:t>
       </w:r>
       <w:r>
-        <w:t xml:space="preserve"> more vertices.</w:t>
+        <w:t xml:space="preserve"> more vertices</w:t>
+      </w:r>
+      <w:r>
+        <w:t>, in the same way</w:t>
+      </w:r>
+      <w:r>
+        <w:t>.</w:t>
       </w:r>
     </w:p>
     <w:p>
@@ -467,7 +1546,7 @@
                     <pic:cNvPicPr/>
                   </pic:nvPicPr>
                   <pic:blipFill>
-                    <a:blip r:embed="rId12"/>
+                    <a:blip r:embed="rId14"/>
                     <a:stretch>
                       <a:fillRect/>
                     </a:stretch>
@@ -500,20 +1579,41 @@
         <w:t>Select tool</w:t>
       </w:r>
       <w:r>
-        <w:t>, and select the two bottom vertices, we need to connect them.</w:t>
+        <w:t>, and</w:t>
+      </w:r>
+      <w:r>
+        <w:t xml:space="preserve"> </w:t>
+      </w:r>
+      <w:r>
+        <w:rPr>
+          <w:rStyle w:val="BlueBoldenChar"/>
+          <w:rFonts w:eastAsiaTheme="minorHAnsi"/>
+        </w:rPr>
+        <w:t>shift-</w:t>
+      </w:r>
+      <w:r>
+        <w:rPr>
+          <w:rStyle w:val="BlueBoldenChar"/>
+          <w:rFonts w:eastAsiaTheme="minorHAnsi"/>
+        </w:rPr>
+        <w:t>select</w:t>
+      </w:r>
+      <w:r>
+        <w:t xml:space="preserve"> the two bottom vertices, we need to connect them.</w:t>
       </w:r>
     </w:p>
     <w:p/>
-    <w:p>
-      <w:r>
-        <w:rPr>
-          <w:noProof/>
-        </w:rPr>
+    <w:p/>
+    <w:p/>
+    <w:p/>
+    <w:p>
+      <w:r>
+        <w:lastRenderedPageBreak/>
         <w:drawing>
-          <wp:inline distT="0" distB="0" distL="0" distR="0" wp14:anchorId="7D67A8CF" wp14:editId="0CC3F654">
-            <wp:extent cx="590632" cy="543001"/>
-            <wp:effectExtent l="0" t="0" r="0" b="9525"/>
-            <wp:docPr id="2111964242" name="Picture 1"/>
+          <wp:inline distT="0" distB="0" distL="0" distR="0" wp14:anchorId="6C4DE9A9" wp14:editId="0409E81E">
+            <wp:extent cx="3296110" cy="3581900"/>
+            <wp:effectExtent l="0" t="0" r="0" b="0"/>
+            <wp:docPr id="406823872" name="Picture 1"/>
             <wp:cNvGraphicFramePr>
               <a:graphicFrameLocks xmlns:a="http://schemas.openxmlformats.org/drawingml/2006/main" noChangeAspect="1"/>
             </wp:cNvGraphicFramePr>
@@ -521,11 +1621,11 @@
               <a:graphicData uri="http://schemas.openxmlformats.org/drawingml/2006/picture">
                 <pic:pic xmlns:pic="http://schemas.openxmlformats.org/drawingml/2006/picture">
                   <pic:nvPicPr>
-                    <pic:cNvPr id="2111964242" name=""/>
+                    <pic:cNvPr id="406823872" name=""/>
                     <pic:cNvPicPr/>
                   </pic:nvPicPr>
                   <pic:blipFill>
-                    <a:blip r:embed="rId13"/>
+                    <a:blip r:embed="rId15"/>
                     <a:stretch>
                       <a:fillRect/>
                     </a:stretch>
@@ -533,7 +1633,7 @@
                   <pic:spPr>
                     <a:xfrm>
                       <a:off x="0" y="0"/>
-                      <a:ext cx="590632" cy="543001"/>
+                      <a:ext cx="3296110" cy="3581900"/>
                     </a:xfrm>
                     <a:prstGeom prst="rect">
                       <a:avLst/>
@@ -548,50 +1648,13 @@
     </w:p>
     <w:p>
       <w:r>
-        <w:rPr>
-          <w:noProof/>
-        </w:rPr>
-        <w:lastRenderedPageBreak/>
-        <w:drawing>
-          <wp:inline distT="0" distB="0" distL="0" distR="0" wp14:anchorId="2DFD8D7E" wp14:editId="0105724C">
-            <wp:extent cx="3295691" cy="2857500"/>
-            <wp:effectExtent l="0" t="0" r="0" b="0"/>
-            <wp:docPr id="804723721" name="Picture 1"/>
-            <wp:cNvGraphicFramePr>
-              <a:graphicFrameLocks xmlns:a="http://schemas.openxmlformats.org/drawingml/2006/main" noChangeAspect="1"/>
-            </wp:cNvGraphicFramePr>
-            <a:graphic xmlns:a="http://schemas.openxmlformats.org/drawingml/2006/main">
-              <a:graphicData uri="http://schemas.openxmlformats.org/drawingml/2006/picture">
-                <pic:pic xmlns:pic="http://schemas.openxmlformats.org/drawingml/2006/picture">
-                  <pic:nvPicPr>
-                    <pic:cNvPr id="804723721" name=""/>
-                    <pic:cNvPicPr/>
-                  </pic:nvPicPr>
-                  <pic:blipFill>
-                    <a:blip r:embed="rId14"/>
-                    <a:stretch>
-                      <a:fillRect/>
-                    </a:stretch>
-                  </pic:blipFill>
-                  <pic:spPr>
-                    <a:xfrm>
-                      <a:off x="0" y="0"/>
-                      <a:ext cx="3301463" cy="2862505"/>
-                    </a:xfrm>
-                    <a:prstGeom prst="rect">
-                      <a:avLst/>
-                    </a:prstGeom>
-                  </pic:spPr>
-                </pic:pic>
-              </a:graphicData>
-            </a:graphic>
-          </wp:inline>
-        </w:drawing>
-      </w:r>
-    </w:p>
-    <w:p>
-      <w:r>
-        <w:t>With the two points connected right click to open the context menu. Select New Edge/Face from Vertices to connect these two points.</w:t>
+        <w:t>With the two points connected</w:t>
+      </w:r>
+      <w:r>
+        <w:t>,</w:t>
+      </w:r>
+      <w:r>
+        <w:t xml:space="preserve"> right click to open the context menu. Select New Edge/Face from Vertices to connect these two points.</w:t>
       </w:r>
     </w:p>
     <w:p>
@@ -615,7 +1678,7 @@
                     <pic:cNvPicPr/>
                   </pic:nvPicPr>
                   <pic:blipFill>
-                    <a:blip r:embed="rId15"/>
+                    <a:blip r:embed="rId16"/>
                     <a:stretch>
                       <a:fillRect/>
                     </a:stretch>
@@ -639,6 +1702,7 @@
     <w:p/>
     <w:p>
       <w:r>
+        <w:lastRenderedPageBreak/>
         <w:t>Now your points should be connected.</w:t>
       </w:r>
     </w:p>
@@ -647,7 +1711,6 @@
         <w:rPr>
           <w:noProof/>
         </w:rPr>
-        <w:lastRenderedPageBreak/>
         <w:drawing>
           <wp:inline distT="0" distB="0" distL="0" distR="0" wp14:anchorId="47A091E4" wp14:editId="20DE2FDE">
             <wp:extent cx="2914650" cy="2764410"/>
@@ -664,7 +1727,7 @@
                     <pic:cNvPicPr/>
                   </pic:nvPicPr>
                   <pic:blipFill>
-                    <a:blip r:embed="rId16"/>
+                    <a:blip r:embed="rId17"/>
                     <a:stretch>
                       <a:fillRect/>
                     </a:stretch>
@@ -713,7 +1776,13 @@
         <w:t>Congratulations</w:t>
       </w:r>
       <w:r>
-        <w:t xml:space="preserve"> you have just created new topology with the Poly Build tool.</w:t>
+        <w:t xml:space="preserve"> you have just created new topology</w:t>
+      </w:r>
+      <w:r>
+        <w:t>, starting from an empty view port,</w:t>
+      </w:r>
+      <w:r>
+        <w:t xml:space="preserve"> with the Poly Build tool.</w:t>
       </w:r>
     </w:p>
     <w:p>
@@ -737,7 +1806,7 @@
                     <pic:cNvPicPr/>
                   </pic:nvPicPr>
                   <pic:blipFill>
-                    <a:blip r:embed="rId17"/>
+                    <a:blip r:embed="rId18"/>
                     <a:stretch>
                       <a:fillRect/>
                     </a:stretch>
@@ -763,20 +1832,22 @@
       <w:pPr>
         <w:pStyle w:val="Heading1"/>
       </w:pPr>
+      <w:bookmarkStart w:id="3" w:name="_Toc188004368"/>
       <w:r>
         <w:t>The Create Quads Checkbox</w:t>
       </w:r>
-    </w:p>
-    <w:p>
-      <w:r>
-        <w:t>When you create two triangles with the Poly Build tool, and the middle edges are in close proximity, Blender will automatically merge the two triangles into a Quad, by dissolving the middle two edges. You will see that w</w:t>
-      </w:r>
-      <w:r>
-        <w:t xml:space="preserve">hen we have the Poly Build tool selected, we can turn this behavior off by going to the top, </w:t>
+      <w:bookmarkEnd w:id="3"/>
+    </w:p>
+    <w:p>
+      <w:r>
+        <w:t xml:space="preserve">When you create two triangles with the Poly Build tool, and the middle edges are in close proximity, Blender will automatically merge the two triangles into a Quad, by dissolving the middle two edges. You </w:t>
       </w:r>
       <w:r>
         <w:lastRenderedPageBreak/>
-        <w:t xml:space="preserve">and unchecking the </w:t>
+        <w:t>will see that w</w:t>
+      </w:r>
+      <w:r>
+        <w:t xml:space="preserve">hen we have the Poly Build tool selected, we can turn this behavior off by going to the top, and unchecking the </w:t>
       </w:r>
       <w:r>
         <w:rPr>
@@ -793,6 +1864,9 @@
     <w:p/>
     <w:p>
       <w:r>
+        <w:rPr>
+          <w:noProof/>
+        </w:rPr>
         <w:drawing>
           <wp:inline distT="0" distB="0" distL="0" distR="0" wp14:anchorId="5AE650BF" wp14:editId="50B492AA">
             <wp:extent cx="3277057" cy="1857634"/>
@@ -809,7 +1883,7 @@
                     <pic:cNvPicPr/>
                   </pic:nvPicPr>
                   <pic:blipFill>
-                    <a:blip r:embed="rId18"/>
+                    <a:blip r:embed="rId19"/>
                     <a:stretch>
                       <a:fillRect/>
                     </a:stretch>
@@ -835,9 +1909,11 @@
       <w:pPr>
         <w:pStyle w:val="Heading1"/>
       </w:pPr>
+      <w:bookmarkStart w:id="4" w:name="_Toc188004369"/>
       <w:r>
         <w:t>Techniques for Building Mesh</w:t>
       </w:r>
+      <w:bookmarkEnd w:id="4"/>
     </w:p>
     <w:p>
       <w:r>
@@ -859,10 +1935,7 @@
         <w:t>ose</w:t>
       </w:r>
       <w:r>
-        <w:t xml:space="preserve"> middle edges that separate the two triangles, and this will create a quad from them.</w:t>
-      </w:r>
-      <w:r>
-        <w:t xml:space="preserve"> Of course, if you have turned off your </w:t>
+        <w:t xml:space="preserve"> middle edges that separate the two triangles, and this will create a quad from them. Of course, if you have turned off your </w:t>
       </w:r>
       <w:r>
         <w:rPr>
@@ -879,9 +1952,11 @@
       <w:pPr>
         <w:pStyle w:val="Heading1"/>
       </w:pPr>
+      <w:bookmarkStart w:id="5" w:name="_Toc188004370"/>
       <w:r>
         <w:t>Creating Quads from Edges</w:t>
       </w:r>
+      <w:bookmarkEnd w:id="5"/>
     </w:p>
     <w:p>
       <w:r>
@@ -921,7 +1996,7 @@
                     <pic:cNvPicPr/>
                   </pic:nvPicPr>
                   <pic:blipFill>
-                    <a:blip r:embed="rId19"/>
+                    <a:blip r:embed="rId20"/>
                     <a:stretch>
                       <a:fillRect/>
                     </a:stretch>
@@ -965,11 +2040,38 @@
         <w:rPr>
           <w:noProof/>
         </w:rPr>
-        <w:t xml:space="preserve"> key. It will automatically go into Extrude mode and create a new edge.</w:t>
-      </w:r>
-    </w:p>
-    <w:p>
-      <w:r>
+        <w:t xml:space="preserve"> key. </w:t>
+      </w:r>
+      <w:r>
+        <w:rPr>
+          <w:noProof/>
+        </w:rPr>
+        <w:t>This is because the Poly Build tool,</w:t>
+      </w:r>
+      <w:r>
+        <w:rPr>
+          <w:noProof/>
+        </w:rPr>
+        <w:t xml:space="preserve"> will automatically go into Extrude mode</w:t>
+      </w:r>
+      <w:r>
+        <w:rPr>
+          <w:noProof/>
+        </w:rPr>
+        <w:t>,</w:t>
+      </w:r>
+      <w:r>
+        <w:rPr>
+          <w:noProof/>
+        </w:rPr>
+        <w:t xml:space="preserve"> and create a new edge.</w:t>
+      </w:r>
+    </w:p>
+    <w:p>
+      <w:r>
+        <w:rPr>
+          <w:noProof/>
+        </w:rPr>
         <w:drawing>
           <wp:inline distT="0" distB="0" distL="0" distR="0" wp14:anchorId="37D14B5E" wp14:editId="734526D1">
             <wp:extent cx="1152686" cy="1333686"/>
@@ -986,7 +2088,7 @@
                     <pic:cNvPicPr/>
                   </pic:nvPicPr>
                   <pic:blipFill>
-                    <a:blip r:embed="rId20"/>
+                    <a:blip r:embed="rId21"/>
                     <a:stretch>
                       <a:fillRect/>
                     </a:stretch>
@@ -1012,9 +2114,11 @@
       <w:pPr>
         <w:pStyle w:val="Heading1"/>
       </w:pPr>
+      <w:bookmarkStart w:id="6" w:name="_Toc188004371"/>
       <w:r>
         <w:t>Creating Triangles Faces from Vertices</w:t>
       </w:r>
+      <w:bookmarkEnd w:id="6"/>
     </w:p>
     <w:p>
       <w:r>
@@ -1043,14 +2147,39 @@
     </w:p>
     <w:p>
       <w:r>
-        <w:t>But that doesn’t mean that you cannot create a new triangle, just that you have to press an extra key on the key board to do it.</w:t>
-      </w:r>
-      <w:r>
-        <w:t xml:space="preserve"> Go to the Center of the Edge, and hit the ctrl-key. This will create a new vertex in the center of the edge.</w:t>
-      </w:r>
-    </w:p>
-    <w:p>
-      <w:r>
+        <w:t>But that doesn’t mean that you cannot create a new triangle</w:t>
+      </w:r>
+      <w:r>
+        <w:t>. It</w:t>
+      </w:r>
+      <w:r>
+        <w:t xml:space="preserve"> just </w:t>
+      </w:r>
+      <w:r>
+        <w:t xml:space="preserve">means </w:t>
+      </w:r>
+      <w:r>
+        <w:t>that you have to press an extra key on the key board to do it.</w:t>
+      </w:r>
+      <w:r>
+        <w:t xml:space="preserve"> Go to the Center of the Edge, and hit the </w:t>
+      </w:r>
+      <w:r>
+        <w:rPr>
+          <w:rStyle w:val="BlueBoldenChar"/>
+          <w:rFonts w:eastAsiaTheme="minorHAnsi"/>
+        </w:rPr>
+        <w:t>ctrl-key</w:t>
+      </w:r>
+      <w:r>
+        <w:t>. This will create a new vertex in the center of the edge.</w:t>
+      </w:r>
+    </w:p>
+    <w:p>
+      <w:r>
+        <w:rPr>
+          <w:noProof/>
+        </w:rPr>
         <w:lastRenderedPageBreak/>
         <w:drawing>
           <wp:inline distT="0" distB="0" distL="0" distR="0" wp14:anchorId="338A25FA" wp14:editId="55DFC388">
@@ -1068,7 +2197,7 @@
                     <pic:cNvPicPr/>
                   </pic:nvPicPr>
                   <pic:blipFill>
-                    <a:blip r:embed="rId21"/>
+                    <a:blip r:embed="rId22"/>
                     <a:stretch>
                       <a:fillRect/>
                     </a:stretch>
@@ -1096,6 +2225,9 @@
     </w:p>
     <w:p>
       <w:r>
+        <w:rPr>
+          <w:noProof/>
+        </w:rPr>
         <w:drawing>
           <wp:inline distT="0" distB="0" distL="0" distR="0" wp14:anchorId="0CDCC27A" wp14:editId="6E522587">
             <wp:extent cx="1514475" cy="3527133"/>
@@ -1112,7 +2244,7 @@
                     <pic:cNvPicPr/>
                   </pic:nvPicPr>
                   <pic:blipFill>
-                    <a:blip r:embed="rId22"/>
+                    <a:blip r:embed="rId23"/>
                     <a:stretch>
                       <a:fillRect/>
                     </a:stretch>
@@ -1135,19 +2267,20 @@
     </w:p>
     <w:p>
       <w:r>
-        <w:t xml:space="preserve">Now if you want to try and make a quad from </w:t>
-      </w:r>
-      <w:proofErr w:type="gramStart"/>
-      <w:r>
-        <w:t>this</w:t>
-      </w:r>
-      <w:proofErr w:type="gramEnd"/>
+        <w:t>Now if you want to try and make a quad from this</w:t>
+      </w:r>
+      <w:r>
+        <w:t>,</w:t>
+      </w:r>
       <w:r>
         <w:t xml:space="preserve"> we will need to first move the vertex over to the left edge of the box to form half of the quad.</w:t>
       </w:r>
     </w:p>
     <w:p>
       <w:r>
+        <w:rPr>
+          <w:noProof/>
+        </w:rPr>
         <w:lastRenderedPageBreak/>
         <w:drawing>
           <wp:inline distT="0" distB="0" distL="0" distR="0" wp14:anchorId="2DE163BB" wp14:editId="188463F5">
@@ -1165,7 +2298,7 @@
                     <pic:cNvPicPr/>
                   </pic:nvPicPr>
                   <pic:blipFill>
-                    <a:blip r:embed="rId23"/>
+                    <a:blip r:embed="rId24"/>
                     <a:stretch>
                       <a:fillRect/>
                     </a:stretch>
@@ -1188,11 +2321,24 @@
     </w:p>
     <w:p>
       <w:r>
-        <w:t>Now go to the center of the right edge of this triangle, and use the ctrl key to create another vertex.</w:t>
-      </w:r>
-    </w:p>
-    <w:p>
-      <w:r>
+        <w:t xml:space="preserve">Now go to the center of the right edge of this triangle, and use the </w:t>
+      </w:r>
+      <w:r>
+        <w:rPr>
+          <w:rStyle w:val="BlueBoldenChar"/>
+          <w:rFonts w:eastAsiaTheme="minorHAnsi"/>
+        </w:rPr>
+        <w:t>ctrl key</w:t>
+      </w:r>
+      <w:r>
+        <w:t xml:space="preserve"> to create another vertex.</w:t>
+      </w:r>
+    </w:p>
+    <w:p>
+      <w:r>
+        <w:rPr>
+          <w:noProof/>
+        </w:rPr>
         <w:drawing>
           <wp:inline distT="0" distB="0" distL="0" distR="0" wp14:anchorId="5744423C" wp14:editId="46AA4ED4">
             <wp:extent cx="1657350" cy="3435479"/>
@@ -1209,7 +2355,7 @@
                     <pic:cNvPicPr/>
                   </pic:nvPicPr>
                   <pic:blipFill>
-                    <a:blip r:embed="rId24"/>
+                    <a:blip r:embed="rId25"/>
                     <a:stretch>
                       <a:fillRect/>
                     </a:stretch>
@@ -1253,11 +2399,24 @@
         <w:t>quad.</w:t>
       </w:r>
       <w:r>
-        <w:t xml:space="preserve"> Remember you can turn this automatic quad creation off by deselecting the Check box named Create Quads at the top of the View port. And then you will have two triangles.</w:t>
-      </w:r>
-    </w:p>
-    <w:p>
-      <w:r>
+        <w:t xml:space="preserve"> Remember you can turn this automatic quad creation off by deselecting the Check box named </w:t>
+      </w:r>
+      <w:r>
+        <w:rPr>
+          <w:rStyle w:val="BlueBoldenChar"/>
+          <w:rFonts w:eastAsiaTheme="minorHAnsi"/>
+        </w:rPr>
+        <w:t>Create Quads</w:t>
+      </w:r>
+      <w:r>
+        <w:t xml:space="preserve"> at the top of the View port. And then you will have two triangles.</w:t>
+      </w:r>
+    </w:p>
+    <w:p>
+      <w:r>
+        <w:rPr>
+          <w:noProof/>
+        </w:rPr>
         <w:lastRenderedPageBreak/>
         <w:drawing>
           <wp:inline distT="0" distB="0" distL="0" distR="0" wp14:anchorId="45D29010" wp14:editId="39ED986B">
@@ -1275,7 +2434,7 @@
                     <pic:cNvPicPr/>
                   </pic:nvPicPr>
                   <pic:blipFill>
-                    <a:blip r:embed="rId25"/>
+                    <a:blip r:embed="rId26"/>
                     <a:stretch>
                       <a:fillRect/>
                     </a:stretch>
@@ -1301,17 +2460,28 @@
       <w:pPr>
         <w:pStyle w:val="Heading1"/>
       </w:pPr>
-      <w:r>
-        <w:t xml:space="preserve">Using the X, Y, and Z Axis </w:t>
-      </w:r>
-    </w:p>
-    <w:p>
-      <w:r>
-        <w:t>You want to start off creating your object in an Orthographic view. This will ensure that your first plane is flat.</w:t>
-      </w:r>
-    </w:p>
-    <w:p>
-      <w:r>
+      <w:bookmarkStart w:id="7" w:name="_Toc188004372"/>
+      <w:r>
+        <w:t>Using the X, Y, and Z Axis</w:t>
+      </w:r>
+      <w:bookmarkEnd w:id="7"/>
+      <w:r>
+        <w:t xml:space="preserve"> </w:t>
+      </w:r>
+    </w:p>
+    <w:p>
+      <w:r>
+        <w:t>As already stated above, y</w:t>
+      </w:r>
+      <w:r>
+        <w:t>ou want to start off creating your object in an Orthographic view. This will ensure that your first plane is flat.</w:t>
+      </w:r>
+    </w:p>
+    <w:p>
+      <w:r>
+        <w:rPr>
+          <w:noProof/>
+        </w:rPr>
         <w:drawing>
           <wp:inline distT="0" distB="0" distL="0" distR="0" wp14:anchorId="64769F28" wp14:editId="35C4AAA8">
             <wp:extent cx="2152950" cy="1714739"/>
@@ -1328,7 +2498,7 @@
                     <pic:cNvPicPr/>
                   </pic:nvPicPr>
                   <pic:blipFill>
-                    <a:blip r:embed="rId26"/>
+                    <a:blip r:embed="rId27"/>
                     <a:stretch>
                       <a:fillRect/>
                     </a:stretch>
@@ -1352,7 +2522,13 @@
     <w:p>
       <w:r>
         <w:lastRenderedPageBreak/>
-        <w:t xml:space="preserve">But when you start dragging out edges, you will find that your faces may not always be still flat. We can fix this by immediately after we start dragging to extrude, we hit either the Z, X, or Y key to constrain the plane of existence. </w:t>
+        <w:t xml:space="preserve">But when you start dragging out edges, you will find that your faces may not always </w:t>
+      </w:r>
+      <w:r>
+        <w:t>remain flat</w:t>
+      </w:r>
+      <w:r>
+        <w:t xml:space="preserve">. We can fix this by immediately after we start dragging to extrude, we hit either the Z, X, or Y key to constrain the plane of existence. </w:t>
       </w:r>
     </w:p>
     <w:p>
@@ -1415,6 +2591,9 @@
     </w:p>
     <w:p>
       <w:r>
+        <w:rPr>
+          <w:noProof/>
+        </w:rPr>
         <w:drawing>
           <wp:inline distT="0" distB="0" distL="0" distR="0" wp14:anchorId="6F78E7D1" wp14:editId="6DAB75BE">
             <wp:extent cx="2209800" cy="3465369"/>
@@ -1431,7 +2610,7 @@
                     <pic:cNvPicPr/>
                   </pic:nvPicPr>
                   <pic:blipFill>
-                    <a:blip r:embed="rId27"/>
+                    <a:blip r:embed="rId28"/>
                     <a:stretch>
                       <a:fillRect/>
                     </a:stretch>
@@ -1460,6 +2639,9 @@
     </w:p>
     <w:p>
       <w:r>
+        <w:rPr>
+          <w:noProof/>
+        </w:rPr>
         <w:drawing>
           <wp:inline distT="0" distB="0" distL="0" distR="0" wp14:anchorId="5183D581" wp14:editId="49A2A2CF">
             <wp:extent cx="3553321" cy="466790"/>
@@ -1476,7 +2658,7 @@
                     <pic:cNvPicPr/>
                   </pic:nvPicPr>
                   <pic:blipFill>
-                    <a:blip r:embed="rId28"/>
+                    <a:blip r:embed="rId29"/>
                     <a:stretch>
                       <a:fillRect/>
                     </a:stretch>
@@ -1502,10 +2684,12 @@
       <w:pPr>
         <w:pStyle w:val="Heading1"/>
       </w:pPr>
+      <w:bookmarkStart w:id="8" w:name="_Toc188004373"/>
       <w:r>
         <w:lastRenderedPageBreak/>
         <w:t>Snapping</w:t>
       </w:r>
+      <w:bookmarkEnd w:id="8"/>
     </w:p>
     <w:p>
       <w:r>
@@ -1558,7 +2742,13 @@
     </w:p>
     <w:p>
       <w:r>
-        <w:t xml:space="preserve">There are two ways to turn snapping on and off. You can toggle it, by holding down the ctrl key, as explained above, or you can turn it on or off by clicking on the </w:t>
+        <w:t xml:space="preserve">There are </w:t>
+      </w:r>
+      <w:r>
+        <w:t xml:space="preserve">a few </w:t>
+      </w:r>
+      <w:r>
+        <w:t xml:space="preserve">ways to turn snapping on and off. You can toggle it, by holding down the ctrl key, as explained above, or you can turn it on or off by clicking on the </w:t>
       </w:r>
       <w:r>
         <w:rPr>
@@ -1581,20 +2771,24 @@
         <w:t>hot key</w:t>
       </w:r>
       <w:r>
-        <w:t xml:space="preserve"> of </w:t>
-      </w:r>
-      <w:r>
         <w:rPr>
           <w:rStyle w:val="BlueBoldenChar"/>
           <w:rFonts w:eastAsiaTheme="minorHAnsi"/>
         </w:rPr>
+        <w:t>s</w:t>
+      </w:r>
+      <w:r>
+        <w:t xml:space="preserve"> of </w:t>
+      </w:r>
+      <w:r>
+        <w:rPr>
+          <w:rStyle w:val="BlueBoldenChar"/>
+          <w:rFonts w:eastAsiaTheme="minorHAnsi"/>
+        </w:rPr>
         <w:t>shift and tab</w:t>
       </w:r>
       <w:r>
-        <w:t xml:space="preserve"> </w:t>
-      </w:r>
-      <w:r>
-        <w:t xml:space="preserve">key </w:t>
+        <w:t xml:space="preserve">, </w:t>
       </w:r>
       <w:r>
         <w:t xml:space="preserve">to toggle the Snapping Magnet icon on or off. </w:t>
@@ -1611,6 +2805,9 @@
     </w:p>
     <w:p>
       <w:r>
+        <w:rPr>
+          <w:noProof/>
+        </w:rPr>
         <w:drawing>
           <wp:inline distT="0" distB="0" distL="0" distR="0" wp14:anchorId="7A5AD119" wp14:editId="0914A9E4">
             <wp:extent cx="4134427" cy="3486637"/>
@@ -1627,7 +2824,7 @@
                     <pic:cNvPicPr/>
                   </pic:nvPicPr>
                   <pic:blipFill>
-                    <a:blip r:embed="rId29"/>
+                    <a:blip r:embed="rId30"/>
                     <a:stretch>
                       <a:fillRect/>
                     </a:stretch>
@@ -1652,9 +2849,11 @@
       <w:pPr>
         <w:pStyle w:val="Heading1"/>
       </w:pPr>
+      <w:bookmarkStart w:id="9" w:name="_Toc188004374"/>
       <w:r>
         <w:t>To Delete a Vertex or Edge</w:t>
       </w:r>
+      <w:bookmarkEnd w:id="9"/>
     </w:p>
     <w:p>
       <w:r>
@@ -1685,6 +2884,9 @@
     <w:p/>
     <w:p>
       <w:r>
+        <w:rPr>
+          <w:noProof/>
+        </w:rPr>
         <w:drawing>
           <wp:inline distT="0" distB="0" distL="0" distR="0" wp14:anchorId="6BF8285A" wp14:editId="2A310593">
             <wp:extent cx="5611008" cy="2610214"/>
@@ -1701,7 +2903,7 @@
                     <pic:cNvPicPr/>
                   </pic:nvPicPr>
                   <pic:blipFill>
-                    <a:blip r:embed="rId30"/>
+                    <a:blip r:embed="rId31"/>
                     <a:stretch>
                       <a:fillRect/>
                     </a:stretch>
@@ -1791,7 +2993,7 @@
                     <pic:cNvPicPr/>
                   </pic:nvPicPr>
                   <pic:blipFill>
-                    <a:blip r:embed="rId31"/>
+                    <a:blip r:embed="rId32"/>
                     <a:stretch>
                       <a:fillRect/>
                     </a:stretch>
@@ -1821,17 +3023,32 @@
       <w:pPr>
         <w:pStyle w:val="Heading1"/>
       </w:pPr>
+      <w:bookmarkStart w:id="10" w:name="_Toc188004375"/>
       <w:r>
         <w:t>Automatic Merging for Vertices</w:t>
       </w:r>
-    </w:p>
-    <w:p>
-      <w:r>
-        <w:t>Another cool tip is to turn on Automatic Merging for Vertices. When you have the Poly Build tool selected, you will find a new icon in the top left corner of the viewport. In order to turn on the Automatic Merging for Vertices, you can click on this icon here.</w:t>
-      </w:r>
-    </w:p>
-    <w:p>
-      <w:r>
+      <w:bookmarkEnd w:id="10"/>
+    </w:p>
+    <w:p>
+      <w:r>
+        <w:t xml:space="preserve">Another cool tip is to turn on </w:t>
+      </w:r>
+      <w:r>
+        <w:rPr>
+          <w:rStyle w:val="BlueBoldenChar"/>
+          <w:rFonts w:eastAsiaTheme="minorHAnsi"/>
+        </w:rPr>
+        <w:t>Automatic Merging</w:t>
+      </w:r>
+      <w:r>
+        <w:t xml:space="preserve"> for Vertices. When you have the Poly Build tool selected, you will find a new icon in the top left corner of the viewport. In order to turn on the Automatic Merging for Vertices, you can click on this icon here.</w:t>
+      </w:r>
+    </w:p>
+    <w:p>
+      <w:r>
+        <w:rPr>
+          <w:noProof/>
+        </w:rPr>
         <w:lastRenderedPageBreak/>
         <w:drawing>
           <wp:inline distT="0" distB="0" distL="0" distR="0" wp14:anchorId="69ED31FF" wp14:editId="4BA3EF15">
@@ -1849,7 +3066,7 @@
                     <pic:cNvPicPr/>
                   </pic:nvPicPr>
                   <pic:blipFill>
-                    <a:blip r:embed="rId32"/>
+                    <a:blip r:embed="rId33"/>
                     <a:stretch>
                       <a:fillRect/>
                     </a:stretch>
@@ -1872,19 +3089,51 @@
     </w:p>
     <w:p>
       <w:r>
-        <w:t xml:space="preserve">You can also find some of this options for this tool by going to the Property Panel and turning on </w:t>
-      </w:r>
-      <w:r>
-        <w:t>the Tools Tab. You must be in the Poly Build tool to see these options. Also notice that you can change the Threshold for this tool, making it more or less sensitive to nearby vertices.</w:t>
+        <w:t xml:space="preserve">You can also find some of this options for this tool by going to the </w:t>
+      </w:r>
+      <w:r>
+        <w:rPr>
+          <w:rStyle w:val="BlueBoldenChar"/>
+          <w:rFonts w:eastAsiaTheme="minorHAnsi"/>
+        </w:rPr>
+        <w:t>Property Panel</w:t>
+      </w:r>
+      <w:r>
+        <w:t xml:space="preserve"> and turning on </w:t>
+      </w:r>
+      <w:r>
+        <w:t xml:space="preserve">the </w:t>
+      </w:r>
+      <w:r>
+        <w:rPr>
+          <w:rStyle w:val="BlueBoldenChar"/>
+          <w:rFonts w:eastAsiaTheme="minorHAnsi"/>
+        </w:rPr>
+        <w:t xml:space="preserve">Tools </w:t>
+      </w:r>
+      <w:r>
+        <w:t>Tab. You must be in the Poly Build tool to see these options. Also notice that</w:t>
+      </w:r>
+      <w:r>
+        <w:t xml:space="preserve"> once you get into this panel that</w:t>
+      </w:r>
+      <w:r>
+        <w:t xml:space="preserve"> you can </w:t>
+      </w:r>
+      <w:r>
+        <w:t xml:space="preserve">also </w:t>
+      </w:r>
+      <w:r>
+        <w:t>change the Threshold for this tool, making it more or less sensitive to nearby vertices.</w:t>
       </w:r>
     </w:p>
     <w:p>
       <w:r>
         <w:drawing>
-          <wp:inline distT="0" distB="0" distL="0" distR="0" wp14:anchorId="4342EF13" wp14:editId="0703BB45">
-            <wp:extent cx="1023452" cy="771525"/>
-            <wp:effectExtent l="0" t="0" r="5715" b="0"/>
-            <wp:docPr id="917764158" name="Picture 1"/>
+          <wp:inline distT="0" distB="0" distL="0" distR="0" wp14:anchorId="32E572DC" wp14:editId="27742CDA">
+            <wp:extent cx="3096057" cy="4134427"/>
+            <wp:effectExtent l="0" t="0" r="9525" b="0"/>
+            <wp:docPr id="1607380386" name="Picture 1"/>
             <wp:cNvGraphicFramePr>
               <a:graphicFrameLocks xmlns:a="http://schemas.openxmlformats.org/drawingml/2006/main" noChangeAspect="1"/>
             </wp:cNvGraphicFramePr>
@@ -1892,46 +3141,7 @@
               <a:graphicData uri="http://schemas.openxmlformats.org/drawingml/2006/picture">
                 <pic:pic xmlns:pic="http://schemas.openxmlformats.org/drawingml/2006/picture">
                   <pic:nvPicPr>
-                    <pic:cNvPr id="917764158" name=""/>
-                    <pic:cNvPicPr/>
-                  </pic:nvPicPr>
-                  <pic:blipFill>
-                    <a:blip r:embed="rId33"/>
-                    <a:stretch>
-                      <a:fillRect/>
-                    </a:stretch>
-                  </pic:blipFill>
-                  <pic:spPr>
-                    <a:xfrm>
-                      <a:off x="0" y="0"/>
-                      <a:ext cx="1025553" cy="773109"/>
-                    </a:xfrm>
-                    <a:prstGeom prst="rect">
-                      <a:avLst/>
-                    </a:prstGeom>
-                  </pic:spPr>
-                </pic:pic>
-              </a:graphicData>
-            </a:graphic>
-          </wp:inline>
-        </w:drawing>
-      </w:r>
-    </w:p>
-    <w:p>
-      <w:r>
-        <w:drawing>
-          <wp:inline distT="0" distB="0" distL="0" distR="0" wp14:anchorId="2CEA19A0" wp14:editId="64713855">
-            <wp:extent cx="3181350" cy="3253042"/>
-            <wp:effectExtent l="0" t="0" r="0" b="5080"/>
-            <wp:docPr id="1146671837" name="Picture 1"/>
-            <wp:cNvGraphicFramePr>
-              <a:graphicFrameLocks xmlns:a="http://schemas.openxmlformats.org/drawingml/2006/main" noChangeAspect="1"/>
-            </wp:cNvGraphicFramePr>
-            <a:graphic xmlns:a="http://schemas.openxmlformats.org/drawingml/2006/main">
-              <a:graphicData uri="http://schemas.openxmlformats.org/drawingml/2006/picture">
-                <pic:pic xmlns:pic="http://schemas.openxmlformats.org/drawingml/2006/picture">
-                  <pic:nvPicPr>
-                    <pic:cNvPr id="1146671837" name=""/>
+                    <pic:cNvPr id="1607380386" name=""/>
                     <pic:cNvPicPr/>
                   </pic:nvPicPr>
                   <pic:blipFill>
@@ -1943,7 +3153,7 @@
                   <pic:spPr>
                     <a:xfrm>
                       <a:off x="0" y="0"/>
-                      <a:ext cx="3184031" cy="3255783"/>
+                      <a:ext cx="3096057" cy="4134427"/>
                     </a:xfrm>
                     <a:prstGeom prst="rect">
                       <a:avLst/>
@@ -1957,28 +3167,50 @@
       </w:r>
     </w:p>
     <w:p/>
+    <w:p/>
+    <w:p/>
+    <w:p/>
+    <w:p/>
+    <w:p/>
     <w:p>
       <w:pPr>
         <w:pStyle w:val="Heading1"/>
       </w:pPr>
-      <w:bookmarkStart w:id="0" w:name="_Hlk187925848"/>
-      <w:r>
-        <w:lastRenderedPageBreak/>
+      <w:bookmarkStart w:id="11" w:name="_Hlk187925848"/>
+      <w:bookmarkStart w:id="12" w:name="_Toc188004376"/>
+      <w:r>
         <w:t>Clean Up</w:t>
       </w:r>
-    </w:p>
-    <w:p>
-      <w:r>
-        <w:t>When you move one vertex over another with this Merge option, your vertices will merge and the vertex count on your model will be lower.</w:t>
-      </w:r>
-      <w:r>
-        <w:t xml:space="preserve"> To see this, you can switch on your </w:t>
+      <w:bookmarkEnd w:id="12"/>
+    </w:p>
+    <w:p>
+      <w:r>
+        <w:t xml:space="preserve">When you move one vertex over another with this </w:t>
       </w:r>
       <w:r>
         <w:rPr>
           <w:rStyle w:val="BlueBoldenChar"/>
           <w:rFonts w:eastAsiaTheme="minorHAnsi"/>
         </w:rPr>
+        <w:t>Merge</w:t>
+      </w:r>
+      <w:r>
+        <w:t xml:space="preserve"> option, your vertices will merge and the vertex count on your model will be lower.</w:t>
+      </w:r>
+      <w:r>
+        <w:t xml:space="preserve"> To see this</w:t>
+      </w:r>
+      <w:r>
+        <w:t xml:space="preserve"> in action</w:t>
+      </w:r>
+      <w:r>
+        <w:t xml:space="preserve">, you can switch on your </w:t>
+      </w:r>
+      <w:r>
+        <w:rPr>
+          <w:rStyle w:val="BlueBoldenChar"/>
+          <w:rFonts w:eastAsiaTheme="minorHAnsi"/>
+        </w:rPr>
         <w:t>Statistics</w:t>
       </w:r>
       <w:r>
@@ -1986,6 +3218,43 @@
       </w:r>
     </w:p>
     <w:p>
+      <w:r>
+        <w:drawing>
+          <wp:inline distT="0" distB="0" distL="0" distR="0" wp14:anchorId="756626B5" wp14:editId="6AE7D7DA">
+            <wp:extent cx="4591691" cy="5582429"/>
+            <wp:effectExtent l="0" t="0" r="0" b="0"/>
+            <wp:docPr id="378493573" name="Picture 1"/>
+            <wp:cNvGraphicFramePr>
+              <a:graphicFrameLocks xmlns:a="http://schemas.openxmlformats.org/drawingml/2006/main" noChangeAspect="1"/>
+            </wp:cNvGraphicFramePr>
+            <a:graphic xmlns:a="http://schemas.openxmlformats.org/drawingml/2006/main">
+              <a:graphicData uri="http://schemas.openxmlformats.org/drawingml/2006/picture">
+                <pic:pic xmlns:pic="http://schemas.openxmlformats.org/drawingml/2006/picture">
+                  <pic:nvPicPr>
+                    <pic:cNvPr id="378493573" name=""/>
+                    <pic:cNvPicPr/>
+                  </pic:nvPicPr>
+                  <pic:blipFill>
+                    <a:blip r:embed="rId35"/>
+                    <a:stretch>
+                      <a:fillRect/>
+                    </a:stretch>
+                  </pic:blipFill>
+                  <pic:spPr>
+                    <a:xfrm>
+                      <a:off x="0" y="0"/>
+                      <a:ext cx="4591691" cy="5582429"/>
+                    </a:xfrm>
+                    <a:prstGeom prst="rect">
+                      <a:avLst/>
+                    </a:prstGeom>
+                  </pic:spPr>
+                </pic:pic>
+              </a:graphicData>
+            </a:graphic>
+          </wp:inline>
+        </w:drawing>
+      </w:r>
       <w:r>
         <w:rPr>
           <w:noProof/>
@@ -2204,12 +3473,35 @@
           </mc:Fallback>
         </mc:AlternateContent>
       </w:r>
+    </w:p>
+    <w:p/>
+    <w:p>
+      <w:r>
+        <w:t>Notice</w:t>
+      </w:r>
+      <w:r>
+        <w:t xml:space="preserve"> below, </w:t>
+      </w:r>
+      <w:r>
+        <w:t xml:space="preserve"> how I can reduce my vertex count by doing a cleanup of the mesh.</w:t>
+      </w:r>
+    </w:p>
+    <w:p>
+      <w:pPr>
+        <w:pStyle w:val="BlueBolden"/>
+      </w:pPr>
+      <w:r>
+        <w:lastRenderedPageBreak/>
+        <w:t>Mesh-Cleanup-Merge by Distance</w:t>
+      </w:r>
+    </w:p>
+    <w:p>
       <w:r>
         <w:drawing>
-          <wp:inline distT="0" distB="0" distL="0" distR="0" wp14:anchorId="0FF9AC70" wp14:editId="7858FE3B">
-            <wp:extent cx="4553585" cy="2810267"/>
-            <wp:effectExtent l="0" t="0" r="0" b="9525"/>
-            <wp:docPr id="1345587598" name="Picture 1"/>
+          <wp:inline distT="0" distB="0" distL="0" distR="0" wp14:anchorId="11B1C955" wp14:editId="6C857D98">
+            <wp:extent cx="5925377" cy="5410955"/>
+            <wp:effectExtent l="0" t="0" r="0" b="0"/>
+            <wp:docPr id="113861446" name="Picture 1"/>
             <wp:cNvGraphicFramePr>
               <a:graphicFrameLocks xmlns:a="http://schemas.openxmlformats.org/drawingml/2006/main" noChangeAspect="1"/>
             </wp:cNvGraphicFramePr>
@@ -2217,46 +3509,7 @@
               <a:graphicData uri="http://schemas.openxmlformats.org/drawingml/2006/picture">
                 <pic:pic xmlns:pic="http://schemas.openxmlformats.org/drawingml/2006/picture">
                   <pic:nvPicPr>
-                    <pic:cNvPr id="1345587598" name=""/>
-                    <pic:cNvPicPr/>
-                  </pic:nvPicPr>
-                  <pic:blipFill>
-                    <a:blip r:embed="rId35"/>
-                    <a:stretch>
-                      <a:fillRect/>
-                    </a:stretch>
-                  </pic:blipFill>
-                  <pic:spPr>
-                    <a:xfrm>
-                      <a:off x="0" y="0"/>
-                      <a:ext cx="4553585" cy="2810267"/>
-                    </a:xfrm>
-                    <a:prstGeom prst="rect">
-                      <a:avLst/>
-                    </a:prstGeom>
-                  </pic:spPr>
-                </pic:pic>
-              </a:graphicData>
-            </a:graphic>
-          </wp:inline>
-        </w:drawing>
-      </w:r>
-    </w:p>
-    <w:p>
-      <w:r>
-        <w:drawing>
-          <wp:inline distT="0" distB="0" distL="0" distR="0" wp14:anchorId="379DAB06" wp14:editId="36B6DAC0">
-            <wp:extent cx="2991267" cy="2553056"/>
-            <wp:effectExtent l="0" t="0" r="0" b="0"/>
-            <wp:docPr id="1712512442" name="Picture 1"/>
-            <wp:cNvGraphicFramePr>
-              <a:graphicFrameLocks xmlns:a="http://schemas.openxmlformats.org/drawingml/2006/main" noChangeAspect="1"/>
-            </wp:cNvGraphicFramePr>
-            <a:graphic xmlns:a="http://schemas.openxmlformats.org/drawingml/2006/main">
-              <a:graphicData uri="http://schemas.openxmlformats.org/drawingml/2006/picture">
-                <pic:pic xmlns:pic="http://schemas.openxmlformats.org/drawingml/2006/picture">
-                  <pic:nvPicPr>
-                    <pic:cNvPr id="1712512442" name=""/>
+                    <pic:cNvPr id="113861446" name=""/>
                     <pic:cNvPicPr/>
                   </pic:nvPicPr>
                   <pic:blipFill>
@@ -2268,7 +3521,7 @@
                   <pic:spPr>
                     <a:xfrm>
                       <a:off x="0" y="0"/>
-                      <a:ext cx="2991267" cy="2553056"/>
+                      <a:ext cx="5925377" cy="5410955"/>
                     </a:xfrm>
                     <a:prstGeom prst="rect">
                       <a:avLst/>
@@ -2282,79 +3535,34 @@
       </w:r>
     </w:p>
     <w:p>
-      <w:r>
-        <w:t>Notice how I can reduce my vertex count by doing a cleanup of the mesh.</w:t>
-      </w:r>
-    </w:p>
-    <w:p>
-      <w:pPr>
-        <w:pStyle w:val="BlueBolden"/>
-      </w:pPr>
-      <w:r>
-        <w:t>Mesh-Cleanup-Merge by Distance</w:t>
-      </w:r>
-    </w:p>
-    <w:p>
-      <w:r>
-        <w:lastRenderedPageBreak/>
-        <w:drawing>
-          <wp:inline distT="0" distB="0" distL="0" distR="0" wp14:anchorId="62914FFC" wp14:editId="7BB65793">
-            <wp:extent cx="5896798" cy="5439534"/>
-            <wp:effectExtent l="0" t="0" r="8890" b="8890"/>
-            <wp:docPr id="209438553" name="Picture 1"/>
-            <wp:cNvGraphicFramePr>
-              <a:graphicFrameLocks xmlns:a="http://schemas.openxmlformats.org/drawingml/2006/main" noChangeAspect="1"/>
-            </wp:cNvGraphicFramePr>
-            <a:graphic xmlns:a="http://schemas.openxmlformats.org/drawingml/2006/main">
-              <a:graphicData uri="http://schemas.openxmlformats.org/drawingml/2006/picture">
-                <pic:pic xmlns:pic="http://schemas.openxmlformats.org/drawingml/2006/picture">
-                  <pic:nvPicPr>
-                    <pic:cNvPr id="209438553" name=""/>
-                    <pic:cNvPicPr/>
-                  </pic:nvPicPr>
-                  <pic:blipFill>
-                    <a:blip r:embed="rId37"/>
-                    <a:stretch>
-                      <a:fillRect/>
-                    </a:stretch>
-                  </pic:blipFill>
-                  <pic:spPr>
-                    <a:xfrm>
-                      <a:off x="0" y="0"/>
-                      <a:ext cx="5896798" cy="5439534"/>
-                    </a:xfrm>
-                    <a:prstGeom prst="rect">
-                      <a:avLst/>
-                    </a:prstGeom>
-                  </pic:spPr>
-                </pic:pic>
-              </a:graphicData>
-            </a:graphic>
-          </wp:inline>
-        </w:drawing>
-      </w:r>
-    </w:p>
-    <w:p>
       <w:pPr>
         <w:pStyle w:val="Heading1"/>
       </w:pPr>
     </w:p>
-    <w:bookmarkEnd w:id="0"/>
     <w:p>
       <w:pPr>
         <w:pStyle w:val="Heading1"/>
       </w:pPr>
+      <w:bookmarkStart w:id="13" w:name="_Toc188004377"/>
+      <w:bookmarkEnd w:id="11"/>
       <w:r>
         <w:t>Retopology</w:t>
       </w:r>
-    </w:p>
-    <w:p>
-      <w:r>
-        <w:t>But the main thing that this tool is used for is Retopology. Retopology in Blender is</w:t>
+      <w:bookmarkEnd w:id="13"/>
+    </w:p>
+    <w:p>
+      <w:r>
+        <w:t>The</w:t>
+      </w:r>
+      <w:r>
+        <w:t xml:space="preserve"> main thing that this tool is used for is Retopology. Retopology in Blender is</w:t>
       </w:r>
       <w:r>
         <w:t xml:space="preserve"> a very in depth subject and better held off to its very own tutorial later in this series. But I will explain it briefly here</w:t>
       </w:r>
+      <w:r>
+        <w:t>.</w:t>
+      </w:r>
     </w:p>
     <w:p>
       <w:r>
@@ -2365,11 +3573,22 @@
       </w:r>
       <w:r>
         <w:lastRenderedPageBreak/>
-        <w:t>animation, rendering, or 3D printing, and you will find your self diving deep into this subject to prepare your object before trying to accomplish these very important final steps in Blender.</w:t>
+        <w:t>animation, rendering, or 3D printing, and you will find your self diving deep into this subject</w:t>
+      </w:r>
+      <w:r>
+        <w:t xml:space="preserve"> of Retopology,</w:t>
+      </w:r>
+      <w:r>
+        <w:t xml:space="preserve"> to prepare your object before trying to accomplish these very important final steps in Blender.</w:t>
+      </w:r>
+    </w:p>
+    <w:p>
+      <w:r>
+        <w:t>I know it might seem that I have gone over a few of the concepts several times over, but since this tool is one of the more advanced tools, and tends to have a larger learning curve to it, I wanted to make sure that you came out of this tutorial, feeling much more confident in your own ability to use Poly Build, then before you came in.</w:t>
       </w:r>
     </w:p>
     <w:sectPr>
-      <w:headerReference w:type="default" r:id="rId38"/>
+      <w:headerReference w:type="default" r:id="rId37"/>
       <w:pgSz w:w="12240" w:h="15840"/>
       <w:pgMar w:top="810" w:right="1440" w:bottom="1440" w:left="1440" w:header="720" w:footer="720" w:gutter="0"/>
       <w:cols w:space="720"/>
@@ -4163,7 +5382,6 @@
     <w:basedOn w:val="Heading1"/>
     <w:next w:val="Normal"/>
     <w:uiPriority w:val="39"/>
-    <w:semiHidden/>
     <w:unhideWhenUsed/>
     <w:qFormat/>
     <w:rsid w:val="00F6446E"/>
@@ -4503,6 +5721,29 @@
     <w:link w:val="Footer"/>
     <w:uiPriority w:val="99"/>
     <w:rsid w:val="0020411F"/>
+  </w:style>
+  <w:style w:type="paragraph" w:styleId="TOC1">
+    <w:name w:val="toc 1"/>
+    <w:basedOn w:val="Normal"/>
+    <w:next w:val="Normal"/>
+    <w:autoRedefine/>
+    <w:uiPriority w:val="39"/>
+    <w:unhideWhenUsed/>
+    <w:rsid w:val="00AF6186"/>
+    <w:pPr>
+      <w:spacing w:after="100"/>
+    </w:pPr>
+  </w:style>
+  <w:style w:type="character" w:styleId="Hyperlink">
+    <w:name w:val="Hyperlink"/>
+    <w:basedOn w:val="DefaultParagraphFont"/>
+    <w:uiPriority w:val="99"/>
+    <w:unhideWhenUsed/>
+    <w:rsid w:val="00AF6186"/>
+    <w:rPr>
+      <w:color w:val="0563C1" w:themeColor="hyperlink"/>
+      <w:u w:val="single"/>
+    </w:rPr>
   </w:style>
 </w:styles>
 </file>
@@ -4847,4 +6088,16 @@
     </a:ext>
   </a:extLst>
 </a:theme>
+</file>
+
+<file path=customXml/item1.xml><?xml version="1.0" encoding="utf-8"?>
+<b:Sources xmlns:b="http://schemas.openxmlformats.org/officeDocument/2006/bibliography" xmlns="http://schemas.openxmlformats.org/officeDocument/2006/bibliography" SelectedStyle="\APASixthEditionOfficeOnline.xsl" StyleName="APA" Version="6"/>
+</file>
+
+<file path=customXml/itemProps1.xml><?xml version="1.0" encoding="utf-8"?>
+<ds:datastoreItem xmlns:ds="http://schemas.openxmlformats.org/officeDocument/2006/customXml" ds:itemID="{58A9017D-9FC6-4168-85E3-A6273DB1CD3B}">
+  <ds:schemaRefs>
+    <ds:schemaRef ds:uri="http://schemas.openxmlformats.org/officeDocument/2006/bibliography"/>
+  </ds:schemaRefs>
+</ds:datastoreItem>
 </file>
</xml_diff>